<commit_message>
fix for the test cases
</commit_message>
<xml_diff>
--- a/DB.docx
+++ b/DB.docx
@@ -5,21 +5,35 @@
     <w:p>
       <w:pPr>
         <w:spacing w:after="0"/>
-        <w:jc w:val="center"/>
-      </w:pPr>
-      <w:r>
-        <w:t>DB – Creation</w:t>
-      </w:r>
-    </w:p>
-    <w:p>
-      <w:pPr>
-        <w:spacing w:after="0"/>
-      </w:pPr>
-      <w:r>
-        <w:t xml:space="preserve">CREATE DATABASE </w:t>
-      </w:r>
-      <w:r>
-        <w:t>projectdb</w:t>
+      </w:pPr>
+      <w:r>
+        <w:t>CREATE TABLE roles(</w:t>
+      </w:r>
+    </w:p>
+    <w:p>
+      <w:pPr>
+        <w:spacing w:after="0"/>
+      </w:pPr>
+      <w:r>
+        <w:tab/>
+        <w:t>role_id smallint PRIMARY KEY NOT NULL,</w:t>
+      </w:r>
+    </w:p>
+    <w:p>
+      <w:pPr>
+        <w:spacing w:after="0"/>
+      </w:pPr>
+      <w:r>
+        <w:tab/>
+        <w:t>role_name varchar(20) NOT NULL</w:t>
+      </w:r>
+    </w:p>
+    <w:p>
+      <w:pPr>
+        <w:spacing w:after="0"/>
+      </w:pPr>
+      <w:r>
+        <w:t>)</w:t>
       </w:r>
       <w:r>
         <w:t>;</w:t>
@@ -29,32 +43,71 @@
       <w:pPr>
         <w:spacing w:after="0"/>
       </w:pPr>
-      <w:r>
-        <w:t>CREATE TABLE roles(</w:t>
-      </w:r>
-    </w:p>
-    <w:p>
-      <w:pPr>
-        <w:spacing w:after="0"/>
-      </w:pPr>
-      <w:r>
-        <w:tab/>
-        <w:t>role_id smallint PRIMARY KEY NOT NULL,</w:t>
-      </w:r>
-    </w:p>
-    <w:p>
-      <w:pPr>
-        <w:spacing w:after="0"/>
-      </w:pPr>
-      <w:r>
-        <w:tab/>
-        <w:t>role_name varchar(20) NOT NULL</w:t>
-      </w:r>
-    </w:p>
-    <w:p>
-      <w:pPr>
-        <w:spacing w:after="0"/>
-      </w:pPr>
+    </w:p>
+    <w:p>
+      <w:pPr>
+        <w:spacing w:after="0"/>
+      </w:pPr>
+      <w:r>
+        <w:t xml:space="preserve">INSERT INTO roles VALUES </w:t>
+      </w:r>
+    </w:p>
+    <w:p>
+      <w:pPr>
+        <w:spacing w:after="0"/>
+      </w:pPr>
+      <w:r>
+        <w:t>(1,</w:t>
+      </w:r>
+      <w:r>
+        <w:t xml:space="preserve"> </w:t>
+      </w:r>
+      <w:r>
+        <w:t>'admin'</w:t>
+      </w:r>
+      <w:r>
+        <w:t>),</w:t>
+      </w:r>
+      <w:r>
+        <w:t xml:space="preserve"> </w:t>
+      </w:r>
+    </w:p>
+    <w:p>
+      <w:pPr>
+        <w:spacing w:after="0"/>
+      </w:pPr>
+      <w:r>
+        <w:t>(2,</w:t>
+      </w:r>
+      <w:r>
+        <w:t xml:space="preserve"> </w:t>
+      </w:r>
+      <w:r>
+        <w:t>'</w:t>
+      </w:r>
+      <w:r>
+        <w:t>owner</w:t>
+      </w:r>
+      <w:r>
+        <w:t>'</w:t>
+      </w:r>
+      <w:r>
+        <w:t>),</w:t>
+      </w:r>
+    </w:p>
+    <w:p>
+      <w:pPr>
+        <w:spacing w:after="0"/>
+      </w:pPr>
+      <w:r>
+        <w:t>(3,</w:t>
+      </w:r>
+      <w:r>
+        <w:t xml:space="preserve"> </w:t>
+      </w:r>
+      <w:r>
+        <w:t>'client'</w:t>
+      </w:r>
       <w:r>
         <w:t>)</w:t>
       </w:r>
@@ -72,31 +125,90 @@
         <w:spacing w:after="0"/>
       </w:pPr>
       <w:r>
-        <w:t xml:space="preserve">INSERT INTO roles VALUES </w:t>
-      </w:r>
-    </w:p>
-    <w:p>
-      <w:pPr>
-        <w:spacing w:after="0"/>
-      </w:pPr>
-      <w:r>
-        <w:t>(1,'client'),</w:t>
-      </w:r>
-    </w:p>
-    <w:p>
-      <w:pPr>
-        <w:spacing w:after="0"/>
-      </w:pPr>
-      <w:r>
-        <w:t>(2, 'admin'),</w:t>
-      </w:r>
-    </w:p>
-    <w:p>
-      <w:pPr>
-        <w:spacing w:after="0"/>
-      </w:pPr>
-      <w:r>
-        <w:t>(3,'owner')</w:t>
+        <w:t>CREATE TABLE users (</w:t>
+      </w:r>
+    </w:p>
+    <w:p>
+      <w:pPr>
+        <w:spacing w:after="0"/>
+      </w:pPr>
+      <w:r>
+        <w:tab/>
+        <w:t>user_id integer PRIMARY KEY NOT NULL,</w:t>
+      </w:r>
+    </w:p>
+    <w:p>
+      <w:pPr>
+        <w:spacing w:after="0"/>
+      </w:pPr>
+      <w:r>
+        <w:tab/>
+        <w:t>first_name varchar(20) NOT NULL,</w:t>
+      </w:r>
+    </w:p>
+    <w:p>
+      <w:pPr>
+        <w:spacing w:after="0"/>
+      </w:pPr>
+      <w:r>
+        <w:tab/>
+        <w:t>last_name varchar(20) NOT NULL,</w:t>
+      </w:r>
+    </w:p>
+    <w:p>
+      <w:pPr>
+        <w:spacing w:after="0"/>
+      </w:pPr>
+      <w:r>
+        <w:tab/>
+        <w:t>email varchar(40) NOT NULL UNIQUE,</w:t>
+      </w:r>
+    </w:p>
+    <w:p>
+      <w:pPr>
+        <w:spacing w:after="0"/>
+      </w:pPr>
+      <w:r>
+        <w:tab/>
+        <w:t>username varchar(25) NOT NULL UNIQUE,</w:t>
+      </w:r>
+    </w:p>
+    <w:p>
+      <w:pPr>
+        <w:spacing w:after="0"/>
+      </w:pPr>
+      <w:r>
+        <w:tab/>
+        <w:t>pass varchar(50) NOT NULL,</w:t>
+      </w:r>
+    </w:p>
+    <w:p>
+      <w:pPr>
+        <w:spacing w:after="0"/>
+      </w:pPr>
+      <w:r>
+        <w:tab/>
+        <w:t>role_id integer references roles (role_id)</w:t>
+      </w:r>
+      <w:r>
+        <w:t>,</w:t>
+      </w:r>
+    </w:p>
+    <w:p>
+      <w:pPr>
+        <w:spacing w:after="0"/>
+      </w:pPr>
+      <w:r>
+        <w:tab/>
+        <w:t>is_active boolean NOT NULL</w:t>
+      </w:r>
+    </w:p>
+    <w:p>
+      <w:pPr>
+        <w:spacing w:after="0"/>
+      </w:pPr>
+      <w:r>
+        <w:t>)</w:t>
       </w:r>
       <w:r>
         <w:t>;</w:t>
@@ -112,88 +224,59 @@
         <w:spacing w:after="0"/>
       </w:pPr>
       <w:r>
-        <w:t>CREATE TABLE users (</w:t>
-      </w:r>
-    </w:p>
-    <w:p>
-      <w:pPr>
-        <w:spacing w:after="0"/>
-      </w:pPr>
-      <w:r>
-        <w:tab/>
-        <w:t>user_id integer PRIMARY KEY NOT NULL,</w:t>
-      </w:r>
-    </w:p>
-    <w:p>
-      <w:pPr>
-        <w:spacing w:after="0"/>
-      </w:pPr>
-      <w:r>
-        <w:tab/>
-        <w:t>first_name varchar(20) NOT NULL,</w:t>
-      </w:r>
-    </w:p>
-    <w:p>
-      <w:pPr>
-        <w:spacing w:after="0"/>
-      </w:pPr>
-      <w:r>
-        <w:tab/>
-        <w:t>last_name varchar(20) NOT NULL,</w:t>
-      </w:r>
-    </w:p>
-    <w:p>
-      <w:pPr>
-        <w:spacing w:after="0"/>
-      </w:pPr>
-      <w:r>
-        <w:tab/>
-        <w:t>email varchar(40) NOT NULL UNIQUE,</w:t>
-      </w:r>
-    </w:p>
-    <w:p>
-      <w:pPr>
-        <w:spacing w:after="0"/>
-      </w:pPr>
-      <w:r>
-        <w:tab/>
-        <w:t>username varchar(25) NOT NULL UNIQUE,</w:t>
-      </w:r>
-    </w:p>
-    <w:p>
-      <w:pPr>
-        <w:spacing w:after="0"/>
-      </w:pPr>
-      <w:r>
-        <w:tab/>
-        <w:t>pass varchar(50) NOT NULL,</w:t>
-      </w:r>
-    </w:p>
-    <w:p>
-      <w:pPr>
-        <w:spacing w:after="0"/>
-      </w:pPr>
-      <w:r>
-        <w:tab/>
-        <w:t>role_id integer references roles (role_id)</w:t>
+        <w:t xml:space="preserve">INSERT INTO users VALUES </w:t>
+      </w:r>
+    </w:p>
+    <w:p>
+      <w:pPr>
+        <w:spacing w:after="0"/>
+      </w:pPr>
+      <w:r>
+        <w:t>(1,'Artur','Molla','mollaartur13@gmail.com','ictturi','1111',2</w:t>
+      </w:r>
+      <w:r>
+        <w:t>,true</w:t>
+      </w:r>
+      <w:r>
+        <w:t>),</w:t>
+      </w:r>
+    </w:p>
+    <w:p>
+      <w:pPr>
+        <w:spacing w:after="0"/>
+      </w:pPr>
+      <w:r>
+        <w:t>(2,'Armonel','Molla','mollaarmo@gmail.com','ictarmo','2222',1</w:t>
       </w:r>
       <w:r>
         <w:t>,</w:t>
       </w:r>
-    </w:p>
-    <w:p>
-      <w:pPr>
-        <w:spacing w:after="0"/>
-      </w:pPr>
-      <w:r>
-        <w:tab/>
-        <w:t>is_active boolean NOT NULL</w:t>
-      </w:r>
-    </w:p>
-    <w:p>
-      <w:pPr>
-        <w:spacing w:after="0"/>
-      </w:pPr>
+      <w:r>
+        <w:t xml:space="preserve"> </w:t>
+      </w:r>
+      <w:r>
+        <w:t>true</w:t>
+      </w:r>
+      <w:r>
+        <w:t>),</w:t>
+      </w:r>
+    </w:p>
+    <w:p>
+      <w:pPr>
+        <w:spacing w:after="0"/>
+      </w:pPr>
+      <w:r>
+        <w:t>(3,'Owner','Owner','owner@gmail.com','owneruser','3333',3</w:t>
+      </w:r>
+      <w:r>
+        <w:t>,</w:t>
+      </w:r>
+      <w:r>
+        <w:t xml:space="preserve"> </w:t>
+      </w:r>
+      <w:r>
+        <w:t>true</w:t>
+      </w:r>
       <w:r>
         <w:t>)</w:t>
       </w:r>
@@ -211,59 +294,58 @@
         <w:spacing w:after="0"/>
       </w:pPr>
       <w:r>
-        <w:t xml:space="preserve">INSERT INTO users VALUES </w:t>
-      </w:r>
-    </w:p>
-    <w:p>
-      <w:pPr>
-        <w:spacing w:after="0"/>
-      </w:pPr>
-      <w:r>
-        <w:t>(1,'Artur','Molla','mollaartur13@gmail.com','ictturi','1111',2</w:t>
-      </w:r>
-      <w:r>
-        <w:t>,true</w:t>
-      </w:r>
-      <w:r>
-        <w:t>),</w:t>
-      </w:r>
-    </w:p>
-    <w:p>
-      <w:pPr>
-        <w:spacing w:after="0"/>
-      </w:pPr>
-      <w:r>
-        <w:t>(2,'Armonel','Molla','mollaarmo@gmail.com','ictarmo','2222',1</w:t>
-      </w:r>
-      <w:r>
-        <w:t>,</w:t>
-      </w:r>
-      <w:r>
-        <w:t xml:space="preserve"> </w:t>
-      </w:r>
-      <w:r>
-        <w:t>true</w:t>
-      </w:r>
-      <w:r>
-        <w:t>),</w:t>
-      </w:r>
-    </w:p>
-    <w:p>
-      <w:pPr>
-        <w:spacing w:after="0"/>
-      </w:pPr>
-      <w:r>
-        <w:t>(3,'Owner','Owner','owner@gmail.com','owneruser','3333',3</w:t>
-      </w:r>
-      <w:r>
-        <w:t>,</w:t>
-      </w:r>
-      <w:r>
-        <w:t xml:space="preserve"> </w:t>
-      </w:r>
-      <w:r>
-        <w:t>true</w:t>
-      </w:r>
+        <w:t>CREATE TABLE locations (</w:t>
+      </w:r>
+    </w:p>
+    <w:p>
+      <w:pPr>
+        <w:spacing w:after="0"/>
+      </w:pPr>
+      <w:r>
+        <w:tab/>
+        <w:t>location_id integer PRIMARY KEY NOT NULL,</w:t>
+      </w:r>
+    </w:p>
+    <w:p>
+      <w:pPr>
+        <w:spacing w:after="0"/>
+      </w:pPr>
+      <w:r>
+        <w:tab/>
+        <w:t>city_name varchar(20) NOT NULL,</w:t>
+      </w:r>
+    </w:p>
+    <w:p>
+      <w:pPr>
+        <w:spacing w:after="0"/>
+      </w:pPr>
+      <w:r>
+        <w:tab/>
+        <w:t>street_name varchar(20) NOT NULL,</w:t>
+      </w:r>
+    </w:p>
+    <w:p>
+      <w:pPr>
+        <w:spacing w:after="0"/>
+      </w:pPr>
+      <w:r>
+        <w:tab/>
+        <w:t>zip_code int NOT NULL,</w:t>
+      </w:r>
+    </w:p>
+    <w:p>
+      <w:pPr>
+        <w:spacing w:after="0"/>
+      </w:pPr>
+      <w:r>
+        <w:tab/>
+        <w:t>description varchar(50) NOT NULL</w:t>
+      </w:r>
+    </w:p>
+    <w:p>
+      <w:pPr>
+        <w:spacing w:after="0"/>
+      </w:pPr>
       <w:r>
         <w:t>)</w:t>
       </w:r>
@@ -281,60 +363,31 @@
         <w:spacing w:after="0"/>
       </w:pPr>
       <w:r>
-        <w:t>CREATE TABLE locations (</w:t>
-      </w:r>
-    </w:p>
-    <w:p>
-      <w:pPr>
-        <w:spacing w:after="0"/>
-      </w:pPr>
-      <w:r>
-        <w:tab/>
-        <w:t>location_id integer PRIMARY KEY NOT NULL,</w:t>
-      </w:r>
-    </w:p>
-    <w:p>
-      <w:pPr>
-        <w:spacing w:after="0"/>
-      </w:pPr>
-      <w:r>
-        <w:tab/>
-        <w:t>city_name varchar(20) NOT NULL,</w:t>
-      </w:r>
-    </w:p>
-    <w:p>
-      <w:pPr>
-        <w:spacing w:after="0"/>
-      </w:pPr>
-      <w:r>
-        <w:tab/>
-        <w:t>street_name varchar(20) NOT NULL,</w:t>
-      </w:r>
-    </w:p>
-    <w:p>
-      <w:pPr>
-        <w:spacing w:after="0"/>
-      </w:pPr>
-      <w:r>
-        <w:tab/>
-        <w:t>zip_code int NOT NULL,</w:t>
-      </w:r>
-    </w:p>
-    <w:p>
-      <w:pPr>
-        <w:spacing w:after="0"/>
-      </w:pPr>
-      <w:r>
-        <w:tab/>
-        <w:t>description varchar(50) NOT NULL</w:t>
-      </w:r>
-    </w:p>
-    <w:p>
-      <w:pPr>
-        <w:spacing w:after="0"/>
-      </w:pPr>
-      <w:r>
-        <w:t>)</w:t>
+        <w:t>INSERT INTO locations VALUES</w:t>
+      </w:r>
+    </w:p>
+    <w:p>
+      <w:pPr>
+        <w:spacing w:after="0"/>
+      </w:pPr>
+      <w:r>
+        <w:t>(1,'Tirana','ST.Muhamed Gjollesha',1002,'Perballe Hotel Mondial'),</w:t>
+      </w:r>
+    </w:p>
+    <w:p>
+      <w:pPr>
+        <w:spacing w:after="0"/>
+      </w:pPr>
+      <w:r>
+        <w:t>(2,'Tirana','ST.Muhamed Gjollesha',1002,'Ngjitur me Rajonin'),</w:t>
+      </w:r>
+    </w:p>
+    <w:p>
+      <w:pPr>
+        <w:spacing w:after="0"/>
+      </w:pPr>
+      <w:r>
+        <w:t>(3,'Durres','ST.Plepave',2001,'Mbi Hotel Villa Mare')</w:t>
       </w:r>
       <w:r>
         <w:t>;</w:t>
@@ -350,46 +403,6 @@
         <w:spacing w:after="0"/>
       </w:pPr>
       <w:r>
-        <w:t>INSERT INTO locations VALUES</w:t>
-      </w:r>
-    </w:p>
-    <w:p>
-      <w:pPr>
-        <w:spacing w:after="0"/>
-      </w:pPr>
-      <w:r>
-        <w:t>(1,'Tirana','ST.Muhamed Gjollesha',1002,'Perballe Hotel Mondial'),</w:t>
-      </w:r>
-    </w:p>
-    <w:p>
-      <w:pPr>
-        <w:spacing w:after="0"/>
-      </w:pPr>
-      <w:r>
-        <w:t>(2,'Tirana','ST.Muhamed Gjollesha',1002,'Ngjitur me Rajonin'),</w:t>
-      </w:r>
-    </w:p>
-    <w:p>
-      <w:pPr>
-        <w:spacing w:after="0"/>
-      </w:pPr>
-      <w:r>
-        <w:t>(3,'Durres','ST.Plepave',2001,'Mbi Hotel Villa Mare')</w:t>
-      </w:r>
-      <w:r>
-        <w:t>;</w:t>
-      </w:r>
-    </w:p>
-    <w:p>
-      <w:pPr>
-        <w:spacing w:after="0"/>
-      </w:pPr>
-    </w:p>
-    <w:p>
-      <w:pPr>
-        <w:spacing w:after="0"/>
-      </w:pPr>
-      <w:r>
         <w:t>CREATE TABLE property_info (</w:t>
       </w:r>
     </w:p>
@@ -399,7 +412,7 @@
       </w:pPr>
       <w:r>
         <w:tab/>
-        <w:t>property_info _id integer PRIMARY KEY NOT NULL,</w:t>
+        <w:t>property_info_id integer PRIMARY KEY NOT NULL,</w:t>
       </w:r>
     </w:p>
     <w:p>
@@ -467,7 +480,6 @@
         <w:spacing w:after="0"/>
       </w:pPr>
       <w:r>
-        <w:lastRenderedPageBreak/>
         <w:tab/>
         <w:t>property_area int</w:t>
       </w:r>
@@ -975,6 +987,7 @@
         <w:spacing w:after="0"/>
       </w:pPr>
       <w:r>
+        <w:lastRenderedPageBreak/>
         <w:t>CREATE TABLE issues (</w:t>
       </w:r>
     </w:p>
@@ -1532,7 +1545,6 @@
   <w:style w:type="character" w:default="1" w:styleId="DefaultParagraphFont">
     <w:name w:val="Default Paragraph Font"/>
     <w:uiPriority w:val="1"/>
-    <w:semiHidden/>
     <w:unhideWhenUsed/>
   </w:style>
   <w:style w:type="table" w:default="1" w:styleId="TableNormal">

</xml_diff>

<commit_message>
3 Repo tests completed
</commit_message>
<xml_diff>
--- a/DB.docx
+++ b/DB.docx
@@ -373,10 +373,58 @@
         <w:spacing w:after="0"/>
       </w:pPr>
       <w:r>
-        <w:t>CREATE TABLE PROPERT</w:t>
-      </w:r>
-      <w:r>
-        <w:t>YTYPE</w:t>
+        <w:t>CREATE TABLE PROPERTYTYPE (</w:t>
+      </w:r>
+    </w:p>
+    <w:p>
+      <w:pPr>
+        <w:spacing w:after="0"/>
+      </w:pPr>
+      <w:r>
+        <w:tab/>
+        <w:t>property_type_id serial PRIMARY KEY NOT NULL,</w:t>
+      </w:r>
+    </w:p>
+    <w:p>
+      <w:pPr>
+        <w:spacing w:after="0"/>
+      </w:pPr>
+      <w:r>
+        <w:tab/>
+        <w:t>property_type_name Varchar(30) NOT NULL,</w:t>
+      </w:r>
+    </w:p>
+    <w:p>
+      <w:pPr>
+        <w:spacing w:after="0"/>
+      </w:pPr>
+      <w:r>
+        <w:tab/>
+        <w:t>property_type_desc Varchar(100)</w:t>
+      </w:r>
+    </w:p>
+    <w:p>
+      <w:pPr>
+        <w:spacing w:after="0"/>
+      </w:pPr>
+      <w:r>
+        <w:t>);</w:t>
+      </w:r>
+    </w:p>
+    <w:p>
+      <w:pPr>
+        <w:spacing w:after="0"/>
+      </w:pPr>
+    </w:p>
+    <w:p>
+      <w:pPr>
+        <w:spacing w:after="0"/>
+      </w:pPr>
+      <w:r>
+        <w:t xml:space="preserve">CREATE TABLE </w:t>
+      </w:r>
+      <w:r>
+        <w:t>PROPERTIES</w:t>
       </w:r>
       <w:r>
         <w:t xml:space="preserve"> (</w:t>
@@ -388,72 +436,141 @@
       </w:pPr>
       <w:r>
         <w:tab/>
-      </w:r>
-      <w:r>
-        <w:t>p</w:t>
-      </w:r>
-      <w:r>
-        <w:t>ropert</w:t>
-      </w:r>
-      <w:r>
-        <w:t>y_type</w:t>
-      </w:r>
-      <w:r>
-        <w:t>_id serial PRIMARY KEY NOT NULL,</w:t>
-      </w:r>
-    </w:p>
-    <w:p>
-      <w:pPr>
-        <w:spacing w:after="0"/>
-      </w:pPr>
-      <w:r>
-        <w:tab/>
-      </w:r>
-      <w:r>
-        <w:t xml:space="preserve">property_type_name </w:t>
-      </w:r>
-      <w:r>
-        <w:t>Varchar(</w:t>
-      </w:r>
-      <w:r>
-        <w:t>30</w:t>
-      </w:r>
+        <w:t xml:space="preserve">properties_id </w:t>
+      </w:r>
+      <w:r>
+        <w:t>serial</w:t>
+      </w:r>
+      <w:r>
+        <w:t xml:space="preserve"> PRIMARY KEY NOT NULL,</w:t>
+      </w:r>
+    </w:p>
+    <w:p>
+      <w:pPr>
+        <w:spacing w:after="0"/>
+      </w:pPr>
+      <w:r>
+        <w:tab/>
+      </w:r>
+      <w:r>
+        <w:t xml:space="preserve">owner integer references </w:t>
+      </w:r>
+      <w:r>
+        <w:t>USERS</w:t>
+      </w:r>
+      <w:r>
+        <w:t xml:space="preserve"> (user_id),</w:t>
+      </w:r>
+    </w:p>
+    <w:p>
+      <w:pPr>
+        <w:spacing w:after="0"/>
+      </w:pPr>
+      <w:r>
+        <w:tab/>
+        <w:t>description Varchar(50),</w:t>
+      </w:r>
+    </w:p>
+    <w:p>
+      <w:pPr>
+        <w:spacing w:after="0"/>
+      </w:pPr>
+      <w:r>
+        <w:tab/>
+        <w:t>renting_price integer,</w:t>
+      </w:r>
+    </w:p>
+    <w:p>
+      <w:pPr>
+        <w:spacing w:after="0"/>
+      </w:pPr>
+      <w:r>
+        <w:tab/>
+        <w:t>selling_price integer,</w:t>
+      </w:r>
+    </w:p>
+    <w:p>
+      <w:pPr>
+        <w:spacing w:after="0"/>
+      </w:pPr>
+      <w:r>
+        <w:tab/>
+        <w:t>category Varchar(25),</w:t>
+      </w:r>
+    </w:p>
+    <w:p>
+      <w:pPr>
+        <w:spacing w:after="0"/>
+      </w:pPr>
+      <w:r>
+        <w:tab/>
+        <w:t>property_type serial references PROPERTY_TYPE (property_type_id)</w:t>
+      </w:r>
+      <w:r>
+        <w:t xml:space="preserve"> NOT NULL</w:t>
+      </w:r>
+      <w:r>
+        <w:t>,</w:t>
+      </w:r>
+    </w:p>
+    <w:p>
+      <w:pPr>
+        <w:spacing w:after="0"/>
+      </w:pPr>
+      <w:r>
+        <w:lastRenderedPageBreak/>
+        <w:tab/>
+        <w:t xml:space="preserve">property_location </w:t>
+      </w:r>
+      <w:r>
+        <w:t>serial</w:t>
+      </w:r>
+      <w:r>
+        <w:t xml:space="preserve"> references </w:t>
+      </w:r>
+      <w:r>
+        <w:t>LOCATIONS</w:t>
+      </w:r>
+      <w:r>
+        <w:t xml:space="preserve"> (location_id)</w:t>
+      </w:r>
+      <w:r>
+        <w:t xml:space="preserve"> NOT NULL</w:t>
+      </w:r>
+      <w:r>
+        <w:t>,</w:t>
+      </w:r>
+    </w:p>
+    <w:p>
+      <w:pPr>
+        <w:spacing w:after="0"/>
+      </w:pPr>
+      <w:r>
+        <w:tab/>
+        <w:t xml:space="preserve">property_info </w:t>
+      </w:r>
+      <w:r>
+        <w:t>serial</w:t>
+      </w:r>
+      <w:r>
+        <w:t xml:space="preserve"> references </w:t>
+      </w:r>
+      <w:r>
+        <w:t>PROPERTY_INFO</w:t>
+      </w:r>
+      <w:r>
+        <w:t xml:space="preserve"> (property_info_id) NOT NULL</w:t>
+      </w:r>
+    </w:p>
+    <w:p>
+      <w:pPr>
+        <w:spacing w:after="0"/>
+      </w:pPr>
       <w:r>
         <w:t>)</w:t>
       </w:r>
       <w:r>
-        <w:t xml:space="preserve"> NOT NULL</w:t>
-      </w:r>
-      <w:r>
-        <w:t>,</w:t>
-      </w:r>
-    </w:p>
-    <w:p>
-      <w:pPr>
-        <w:spacing w:after="0"/>
-      </w:pPr>
-      <w:r>
-        <w:tab/>
-      </w:r>
-      <w:r>
-        <w:t>property_type_</w:t>
-      </w:r>
-      <w:r>
-        <w:t xml:space="preserve">desc </w:t>
-      </w:r>
-      <w:r>
-        <w:t>Varchar</w:t>
-      </w:r>
-      <w:r>
-        <w:t>(100)</w:t>
-      </w:r>
-    </w:p>
-    <w:p>
-      <w:pPr>
-        <w:spacing w:after="0"/>
-      </w:pPr>
-      <w:r>
-        <w:t>);</w:t>
+        <w:t>;</w:t>
       </w:r>
     </w:p>
     <w:p>
@@ -469,7 +586,7 @@
         <w:t xml:space="preserve">CREATE TABLE </w:t>
       </w:r>
       <w:r>
-        <w:t>PROPERTIES</w:t>
+        <w:t>TRADE</w:t>
       </w:r>
       <w:r>
         <w:t xml:space="preserve"> (</w:t>
@@ -481,7 +598,12 @@
       </w:pPr>
       <w:r>
         <w:tab/>
-        <w:t xml:space="preserve">properties_id </w:t>
+      </w:r>
+      <w:r>
+        <w:t>trade</w:t>
+      </w:r>
+      <w:r>
+        <w:t xml:space="preserve">_id </w:t>
       </w:r>
       <w:r>
         <w:t>serial</w:t>
@@ -493,203 +615,13 @@
     <w:p>
       <w:pPr>
         <w:spacing w:after="0"/>
-      </w:pPr>
-      <w:r>
-        <w:tab/>
-      </w:r>
-      <w:r>
-        <w:t xml:space="preserve">owner integer references </w:t>
-      </w:r>
-      <w:r>
-        <w:t>USERS</w:t>
-      </w:r>
-      <w:r>
-        <w:t xml:space="preserve"> (user_id),</w:t>
-      </w:r>
-    </w:p>
-    <w:p>
-      <w:pPr>
-        <w:spacing w:after="0"/>
-      </w:pPr>
-      <w:r>
-        <w:tab/>
-        <w:t>description Varchar(50),</w:t>
-      </w:r>
-    </w:p>
-    <w:p>
-      <w:pPr>
-        <w:spacing w:after="0"/>
-      </w:pPr>
-      <w:r>
-        <w:tab/>
-        <w:t>renting_price integer,</w:t>
-      </w:r>
-    </w:p>
-    <w:p>
-      <w:pPr>
-        <w:spacing w:after="0"/>
-      </w:pPr>
-      <w:r>
-        <w:tab/>
-        <w:t>selling_price integer,</w:t>
-      </w:r>
-    </w:p>
-    <w:p>
-      <w:pPr>
-        <w:spacing w:after="0"/>
-      </w:pPr>
-      <w:r>
-        <w:tab/>
-        <w:t>category Varchar(25),</w:t>
-      </w:r>
-    </w:p>
-    <w:p>
-      <w:pPr>
-        <w:spacing w:after="0"/>
-      </w:pPr>
-      <w:r>
-        <w:tab/>
-      </w:r>
-      <w:r>
-        <w:t>property_</w:t>
-      </w:r>
-      <w:r>
-        <w:t>type</w:t>
-      </w:r>
-      <w:r>
-        <w:t xml:space="preserve"> serial references </w:t>
-      </w:r>
-      <w:r>
-        <w:t>PROPERTY_TYPE</w:t>
-      </w:r>
-      <w:r>
-        <w:t xml:space="preserve"> (property</w:t>
-      </w:r>
-      <w:r>
-        <w:t>_type</w:t>
-      </w:r>
-      <w:r>
-        <w:t>_id)</w:t>
+        <w:ind w:firstLine="720"/>
+      </w:pPr>
+      <w:r>
+        <w:t>client</w:t>
       </w:r>
       <w:r>
         <w:t xml:space="preserve"> </w:t>
-      </w:r>
-      <w:r>
-        <w:t>NOT NULL</w:t>
-      </w:r>
-      <w:r>
-        <w:t>,</w:t>
-      </w:r>
-    </w:p>
-    <w:p>
-      <w:pPr>
-        <w:spacing w:after="0"/>
-      </w:pPr>
-      <w:r>
-        <w:lastRenderedPageBreak/>
-        <w:tab/>
-        <w:t xml:space="preserve">property_location </w:t>
-      </w:r>
-      <w:r>
-        <w:t>serial</w:t>
-      </w:r>
-      <w:r>
-        <w:t xml:space="preserve"> references </w:t>
-      </w:r>
-      <w:r>
-        <w:t>LOCATIONS</w:t>
-      </w:r>
-      <w:r>
-        <w:t xml:space="preserve"> (location_id)</w:t>
-      </w:r>
-      <w:r>
-        <w:t xml:space="preserve"> </w:t>
-      </w:r>
-      <w:r>
-        <w:t>NOT NULL</w:t>
-      </w:r>
-      <w:r>
-        <w:t>,</w:t>
-      </w:r>
-    </w:p>
-    <w:p>
-      <w:pPr>
-        <w:spacing w:after="0"/>
-      </w:pPr>
-      <w:r>
-        <w:tab/>
-        <w:t xml:space="preserve">property_info </w:t>
-      </w:r>
-      <w:r>
-        <w:t>serial</w:t>
-      </w:r>
-      <w:r>
-        <w:t xml:space="preserve"> references </w:t>
-      </w:r>
-      <w:r>
-        <w:t>PROPERTY_INFO</w:t>
-      </w:r>
-      <w:r>
-        <w:t xml:space="preserve"> (property_info_id) NOT NULL</w:t>
-      </w:r>
-    </w:p>
-    <w:p>
-      <w:pPr>
-        <w:spacing w:after="0"/>
-      </w:pPr>
-      <w:r>
-        <w:t>)</w:t>
-      </w:r>
-      <w:r>
-        <w:t>;</w:t>
-      </w:r>
-    </w:p>
-    <w:p>
-      <w:pPr>
-        <w:spacing w:after="0"/>
-      </w:pPr>
-    </w:p>
-    <w:p>
-      <w:pPr>
-        <w:spacing w:after="0"/>
-      </w:pPr>
-      <w:r>
-        <w:t xml:space="preserve">CREATE TABLE </w:t>
-      </w:r>
-      <w:r>
-        <w:t>TRADE</w:t>
-      </w:r>
-      <w:r>
-        <w:t xml:space="preserve"> (</w:t>
-      </w:r>
-    </w:p>
-    <w:p>
-      <w:pPr>
-        <w:spacing w:after="0"/>
-      </w:pPr>
-      <w:r>
-        <w:tab/>
-      </w:r>
-      <w:r>
-        <w:t>trade</w:t>
-      </w:r>
-      <w:r>
-        <w:t xml:space="preserve">_id </w:t>
-      </w:r>
-      <w:r>
-        <w:t>serial</w:t>
-      </w:r>
-      <w:r>
-        <w:t xml:space="preserve"> PRIMARY KEY NOT NULL,</w:t>
-      </w:r>
-    </w:p>
-    <w:p>
-      <w:pPr>
-        <w:spacing w:after="0"/>
-        <w:ind w:firstLine="720"/>
-      </w:pPr>
-      <w:r>
-        <w:t xml:space="preserve">user </w:t>
       </w:r>
       <w:r>
         <w:t>serial</w:t>
@@ -755,10 +687,7 @@
       </w:pPr>
       <w:r>
         <w:tab/>
-        <w:t>end_</w:t>
-      </w:r>
-      <w:r>
-        <w:t xml:space="preserve">trade_date </w:t>
+        <w:t xml:space="preserve">end_trade_date </w:t>
       </w:r>
       <w:r>
         <w:rPr>
@@ -777,13 +706,7 @@
         <w:ind w:firstLine="720"/>
       </w:pPr>
       <w:r>
-        <w:t>trade_</w:t>
-      </w:r>
-      <w:r>
-        <w:t>type Varchar(20) NOT NULL</w:t>
-      </w:r>
-      <w:r>
-        <w:t>,</w:t>
+        <w:t>trade_type Varchar(20) NOT NULL,</w:t>
       </w:r>
     </w:p>
     <w:p>
@@ -895,16 +818,43 @@
         <w:ind w:firstLine="720"/>
       </w:pPr>
       <w:r>
-        <w:t>user_id integer references users (user_id) NOT NULL,</w:t>
-      </w:r>
-    </w:p>
-    <w:p>
-      <w:pPr>
-        <w:spacing w:after="0"/>
-      </w:pPr>
-      <w:r>
-        <w:tab/>
-        <w:t>property_id integer references properties (properties_id) NOT NULL</w:t>
+        <w:t>client</w:t>
+      </w:r>
+      <w:r>
+        <w:t xml:space="preserve"> </w:t>
+      </w:r>
+      <w:r>
+        <w:t>serial</w:t>
+      </w:r>
+      <w:r>
+        <w:t xml:space="preserve"> references </w:t>
+      </w:r>
+      <w:r>
+        <w:t>USERS</w:t>
+      </w:r>
+      <w:r>
+        <w:t xml:space="preserve"> (user_id) NOT NULL,</w:t>
+      </w:r>
+    </w:p>
+    <w:p>
+      <w:pPr>
+        <w:spacing w:after="0"/>
+      </w:pPr>
+      <w:r>
+        <w:tab/>
+        <w:t xml:space="preserve">property </w:t>
+      </w:r>
+      <w:r>
+        <w:t>serial</w:t>
+      </w:r>
+      <w:r>
+        <w:t xml:space="preserve"> references </w:t>
+      </w:r>
+      <w:r>
+        <w:t>PROPERTIES</w:t>
+      </w:r>
+      <w:r>
+        <w:t xml:space="preserve"> (properties_id) NOT NULL</w:t>
       </w:r>
     </w:p>
     <w:p>

</xml_diff>

<commit_message>
User and Properties updates
</commit_message>
<xml_diff>
--- a/DB.docx
+++ b/DB.docx
@@ -153,6 +153,18 @@
       <w:r>
         <w:t>role serial references roles (role_id)</w:t>
       </w:r>
+      <w:r>
+        <w:t>,</w:t>
+      </w:r>
+    </w:p>
+    <w:p>
+      <w:pPr>
+        <w:spacing w:after="0"/>
+        <w:ind w:firstLine="720"/>
+      </w:pPr>
+      <w:r>
+        <w:t>version serial</w:t>
+      </w:r>
     </w:p>
     <w:p>
       <w:pPr>
@@ -234,6 +246,24 @@
         <w:tab/>
         <w:t>description varchar(50) NOT NULL</w:t>
       </w:r>
+      <w:r>
+        <w:t>,</w:t>
+      </w:r>
+    </w:p>
+    <w:p>
+      <w:pPr>
+        <w:spacing w:after="0"/>
+        <w:ind w:firstLine="720"/>
+      </w:pPr>
+      <w:r>
+        <w:t>version</w:t>
+      </w:r>
+      <w:r>
+        <w:t xml:space="preserve"> </w:t>
+      </w:r>
+      <w:r>
+        <w:t>serial</w:t>
+      </w:r>
     </w:p>
     <w:p>
       <w:pPr>
@@ -351,6 +381,24 @@
       <w:r>
         <w:t>eger</w:t>
       </w:r>
+      <w:r>
+        <w:t>,</w:t>
+      </w:r>
+    </w:p>
+    <w:p>
+      <w:pPr>
+        <w:spacing w:after="0"/>
+      </w:pPr>
+      <w:r>
+        <w:tab/>
+        <w:t>version</w:t>
+      </w:r>
+      <w:r>
+        <w:t xml:space="preserve"> </w:t>
+      </w:r>
+      <w:r>
+        <w:t>serial</w:t>
+      </w:r>
     </w:p>
     <w:p>
       <w:pPr>
@@ -373,7 +421,13 @@
         <w:spacing w:after="0"/>
       </w:pPr>
       <w:r>
-        <w:t>CREATE TABLE PROPERTYTYPE (</w:t>
+        <w:t>CREATE TABLE PROPERTY</w:t>
+      </w:r>
+      <w:r>
+        <w:t>_</w:t>
+      </w:r>
+      <w:r>
+        <w:t>TYPE (</w:t>
       </w:r>
     </w:p>
     <w:p>
@@ -485,6 +539,7 @@
         <w:spacing w:after="0"/>
       </w:pPr>
       <w:r>
+        <w:lastRenderedPageBreak/>
         <w:tab/>
         <w:t>selling_price integer,</w:t>
       </w:r>
@@ -518,7 +573,6 @@
         <w:spacing w:after="0"/>
       </w:pPr>
       <w:r>
-        <w:lastRenderedPageBreak/>
         <w:tab/>
         <w:t xml:space="preserve">property_location </w:t>
       </w:r>
@@ -560,6 +614,18 @@
       </w:r>
       <w:r>
         <w:t xml:space="preserve"> (property_info_id) NOT NULL</w:t>
+      </w:r>
+      <w:r>
+        <w:t>,</w:t>
+      </w:r>
+    </w:p>
+    <w:p>
+      <w:pPr>
+        <w:spacing w:after="0"/>
+        <w:ind w:firstLine="720"/>
+      </w:pPr>
+      <w:r>
+        <w:t>version serial</w:t>
       </w:r>
     </w:p>
     <w:p>
@@ -721,7 +787,16 @@
         <w:t>Varchar(20) NOT NULL</w:t>
       </w:r>
       <w:r>
-        <w:tab/>
+        <w:t>,</w:t>
+      </w:r>
+    </w:p>
+    <w:p>
+      <w:pPr>
+        <w:spacing w:after="0"/>
+        <w:ind w:firstLine="720"/>
+      </w:pPr>
+      <w:r>
+        <w:t>version serial</w:t>
       </w:r>
     </w:p>
     <w:p>
@@ -855,6 +930,21 @@
       </w:r>
       <w:r>
         <w:t xml:space="preserve"> (properties_id) NOT NULL</w:t>
+      </w:r>
+      <w:r>
+        <w:t>,</w:t>
+      </w:r>
+    </w:p>
+    <w:p>
+      <w:pPr>
+        <w:spacing w:after="0"/>
+        <w:ind w:firstLine="720"/>
+      </w:pPr>
+      <w:r>
+        <w:t xml:space="preserve">version </w:t>
+      </w:r>
+      <w:r>
+        <w:t>serial</w:t>
       </w:r>
     </w:p>
     <w:p>

</xml_diff>

<commit_message>
fixed the DB script to allow Long Strings for password
</commit_message>
<xml_diff>
--- a/DB.docx
+++ b/DB.docx
@@ -127,7 +127,19 @@
       </w:pPr>
       <w:r>
         <w:tab/>
-        <w:t>pass varchar(50) NOT NULL,</w:t>
+        <w:t>pass</w:t>
+      </w:r>
+      <w:r>
+        <w:t>word</w:t>
+      </w:r>
+      <w:r>
+        <w:t xml:space="preserve"> varchar(</w:t>
+      </w:r>
+      <w:r>
+        <w:t>255</w:t>
+      </w:r>
+      <w:r>
+        <w:t>) NOT NULL,</w:t>
       </w:r>
       <w:r>
         <w:tab/>
@@ -941,10 +953,7 @@
         <w:ind w:firstLine="720"/>
       </w:pPr>
       <w:r>
-        <w:t xml:space="preserve">version </w:t>
-      </w:r>
-      <w:r>
-        <w:t>serial</w:t>
+        <w:t>version serial</w:t>
       </w:r>
     </w:p>
     <w:p>

</xml_diff>